<commit_message>
Update basic user guide.
</commit_message>
<xml_diff>
--- a/Documentation/Working_Documents/Forest_Hub_User_Guide.docx
+++ b/Documentation/Working_Documents/Forest_Hub_User_Guide.docx
@@ -37,7 +37,7 @@
         <mc:AlternateContent>
           <mc:Choice Requires="wpc">
             <w:drawing>
-              <wp:inline distT="0" distB="0" distL="0" distR="0" wp14:anchorId="76DD6C72" wp14:editId="711B172B">
+              <wp:inline distT="0" distB="0" distL="0" distR="0" wp14:anchorId="76DD6C72" wp14:editId="575E5838">
                 <wp:extent cx="6044540" cy="3525982"/>
                 <wp:effectExtent l="0" t="0" r="0" b="0"/>
                 <wp:docPr id="429996725" name="Canvas 2"/>
@@ -53,13 +53,45 @@
                         </a:solidFill>
                       </wpc:bg>
                       <wpc:whole/>
+                      <pic:pic xmlns:pic="http://schemas.openxmlformats.org/drawingml/2006/picture">
+                        <pic:nvPicPr>
+                          <pic:cNvPr id="37858363" name="Picture 37858363"/>
+                          <pic:cNvPicPr>
+                            <a:picLocks noChangeAspect="1"/>
+                          </pic:cNvPicPr>
+                        </pic:nvPicPr>
+                        <pic:blipFill rotWithShape="1">
+                          <a:blip r:embed="rId10" cstate="print">
+                            <a:extLst>
+                              <a:ext uri="{28A0092B-C50C-407E-A947-70E740481C1C}">
+                                <a14:useLocalDpi xmlns:a14="http://schemas.microsoft.com/office/drawing/2010/main" val="0"/>
+                              </a:ext>
+                            </a:extLst>
+                          </a:blip>
+                          <a:srcRect l="26700" t="18283" r="20428" b="26859"/>
+                          <a:stretch/>
+                        </pic:blipFill>
+                        <pic:spPr bwMode="auto">
+                          <a:xfrm>
+                            <a:off x="74588" y="96"/>
+                            <a:ext cx="3136766" cy="1563054"/>
+                          </a:xfrm>
+                          <a:prstGeom prst="rect">
+                            <a:avLst/>
+                          </a:prstGeom>
+                          <a:noFill/>
+                          <a:ln>
+                            <a:noFill/>
+                          </a:ln>
+                        </pic:spPr>
+                      </pic:pic>
                       <wps:wsp>
                         <wps:cNvPr id="1731882454" name="Text Box 1731882454"/>
                         <wps:cNvSpPr txBox="1"/>
                         <wps:spPr>
                           <a:xfrm>
-                            <a:off x="142362" y="1828264"/>
-                            <a:ext cx="819540" cy="522782"/>
+                            <a:off x="201992" y="1622870"/>
+                            <a:ext cx="829366" cy="522782"/>
                           </a:xfrm>
                           <a:prstGeom prst="rect">
                             <a:avLst/>
@@ -68,9 +100,7 @@
                             <a:schemeClr val="lt1"/>
                           </a:solidFill>
                           <a:ln w="6350">
-                            <a:solidFill>
-                              <a:prstClr val="black"/>
-                            </a:solidFill>
+                            <a:noFill/>
                           </a:ln>
                         </wps:spPr>
                         <wps:txbx>
@@ -103,9 +133,9 @@
                           <a:stCxn id="1731882454" idx="0"/>
                         </wps:cNvCnPr>
                         <wps:spPr>
-                          <a:xfrm flipV="1">
-                            <a:off x="552077" y="771896"/>
-                            <a:ext cx="196068" cy="1056128"/>
+                          <a:xfrm flipH="1" flipV="1">
+                            <a:off x="542150" y="1084237"/>
+                            <a:ext cx="74525" cy="538633"/>
                           </a:xfrm>
                           <a:prstGeom prst="straightConnector1">
                             <a:avLst/>
@@ -135,19 +165,15 @@
                         <wps:cNvSpPr txBox="1"/>
                         <wps:spPr>
                           <a:xfrm>
-                            <a:off x="1569413" y="2174155"/>
-                            <a:ext cx="819150" cy="522605"/>
+                            <a:off x="2347971" y="1786322"/>
+                            <a:ext cx="674431" cy="522605"/>
                           </a:xfrm>
                           <a:prstGeom prst="rect">
                             <a:avLst/>
                           </a:prstGeom>
-                          <a:solidFill>
-                            <a:schemeClr val="lt1"/>
-                          </a:solidFill>
+                          <a:noFill/>
                           <a:ln w="6350">
-                            <a:solidFill>
-                              <a:prstClr val="black"/>
-                            </a:solidFill>
+                            <a:noFill/>
                           </a:ln>
                         </wps:spPr>
                         <wps:txbx>
@@ -178,11 +204,13 @@
                       </wps:wsp>
                       <wps:wsp>
                         <wps:cNvPr id="1392904736" name="Straight Arrow Connector 1392904736"/>
-                        <wps:cNvCnPr/>
+                        <wps:cNvCnPr>
+                          <a:stCxn id="721545521" idx="0"/>
+                        </wps:cNvCnPr>
                         <wps:spPr>
                           <a:xfrm flipV="1">
-                            <a:off x="1978988" y="1118150"/>
-                            <a:ext cx="195580" cy="1055370"/>
+                            <a:off x="2684916" y="1127051"/>
+                            <a:ext cx="37019" cy="659037"/>
                           </a:xfrm>
                           <a:prstGeom prst="straightConnector1">
                             <a:avLst/>
@@ -207,6 +235,278 @@
                         </wps:style>
                         <wps:bodyPr/>
                       </wps:wsp>
+                      <wps:wsp>
+                        <wps:cNvPr id="1758489397" name="Text Box 1"/>
+                        <wps:cNvSpPr txBox="1"/>
+                        <wps:spPr>
+                          <a:xfrm>
+                            <a:off x="817801" y="1871354"/>
+                            <a:ext cx="1000368" cy="522605"/>
+                          </a:xfrm>
+                          <a:prstGeom prst="rect">
+                            <a:avLst/>
+                          </a:prstGeom>
+                          <a:noFill/>
+                          <a:ln w="6350">
+                            <a:noFill/>
+                          </a:ln>
+                        </wps:spPr>
+                        <wps:txbx>
+                          <w:txbxContent>
+                            <w:p>
+                              <w:pPr>
+                                <w:jc w:val="center"/>
+                                <w:rPr>
+                                  <w:rFonts w:ascii="Calibri" w:eastAsia="Times New Roman" w:hAnsi="Calibri"/>
+                                  <w:lang w:val="en-US"/>
+                                </w:rPr>
+                              </w:pPr>
+                              <w:r>
+                                <w:rPr>
+                                  <w:rFonts w:ascii="Calibri" w:eastAsia="Times New Roman" w:hAnsi="Calibri"/>
+                                  <w:lang w:val="en-US"/>
+                                </w:rPr>
+                                <w:t>Output Mode Indicator</w:t>
+                              </w:r>
+                            </w:p>
+                          </w:txbxContent>
+                        </wps:txbx>
+                        <wps:bodyPr rot="0" spcFirstLastPara="0" vert="horz" wrap="square" lIns="91440" tIns="45720" rIns="91440" bIns="45720" numCol="1" spcCol="0" rtlCol="0" fromWordArt="0" anchor="t" anchorCtr="0" forceAA="0" compatLnSpc="1">
+                          <a:prstTxWarp prst="textNoShape">
+                            <a:avLst/>
+                          </a:prstTxWarp>
+                          <a:noAutofit/>
+                        </wps:bodyPr>
+                      </wps:wsp>
+                      <pic:pic xmlns:pic="http://schemas.openxmlformats.org/drawingml/2006/picture">
+                        <pic:nvPicPr>
+                          <pic:cNvPr id="1847375035" name="Picture 1847375035"/>
+                          <pic:cNvPicPr>
+                            <a:picLocks noChangeAspect="1"/>
+                          </pic:cNvPicPr>
+                        </pic:nvPicPr>
+                        <pic:blipFill rotWithShape="1">
+                          <a:blip r:embed="rId11">
+                            <a:extLst>
+                              <a:ext uri="{28A0092B-C50C-407E-A947-70E740481C1C}">
+                                <a14:useLocalDpi xmlns:a14="http://schemas.microsoft.com/office/drawing/2010/main" val="0"/>
+                              </a:ext>
+                            </a:extLst>
+                          </a:blip>
+                          <a:srcRect l="32617" t="20897" r="28668" b="14164"/>
+                          <a:stretch/>
+                        </pic:blipFill>
+                        <pic:spPr bwMode="auto">
+                          <a:xfrm>
+                            <a:off x="3667479" y="48"/>
+                            <a:ext cx="2296160" cy="1849755"/>
+                          </a:xfrm>
+                          <a:prstGeom prst="rect">
+                            <a:avLst/>
+                          </a:prstGeom>
+                          <a:noFill/>
+                          <a:ln>
+                            <a:noFill/>
+                          </a:ln>
+                          <a:extLst>
+                            <a:ext uri="{53640926-AAD7-44D8-BBD7-CCE9431645EC}">
+                              <a14:shadowObscured xmlns:a14="http://schemas.microsoft.com/office/drawing/2010/main"/>
+                            </a:ext>
+                          </a:extLst>
+                        </pic:spPr>
+                      </pic:pic>
+                      <pic:pic xmlns:pic="http://schemas.openxmlformats.org/drawingml/2006/picture">
+                        <pic:nvPicPr>
+                          <pic:cNvPr id="1439040685" name="Picture 1439040685"/>
+                          <pic:cNvPicPr>
+                            <a:picLocks noChangeAspect="1"/>
+                          </pic:cNvPicPr>
+                        </pic:nvPicPr>
+                        <pic:blipFill rotWithShape="1">
+                          <a:blip r:embed="rId12">
+                            <a:extLst>
+                              <a:ext uri="{28A0092B-C50C-407E-A947-70E740481C1C}">
+                                <a14:useLocalDpi xmlns:a14="http://schemas.microsoft.com/office/drawing/2010/main" val="0"/>
+                              </a:ext>
+                            </a:extLst>
+                          </a:blip>
+                          <a:srcRect l="36202" t="20524" r="27593" b="20135"/>
+                          <a:stretch/>
+                        </pic:blipFill>
+                        <pic:spPr bwMode="auto">
+                          <a:xfrm>
+                            <a:off x="3773804" y="1835150"/>
+                            <a:ext cx="2147570" cy="1690370"/>
+                          </a:xfrm>
+                          <a:prstGeom prst="rect">
+                            <a:avLst/>
+                          </a:prstGeom>
+                          <a:noFill/>
+                          <a:ln>
+                            <a:noFill/>
+                          </a:ln>
+                          <a:extLst>
+                            <a:ext uri="{53640926-AAD7-44D8-BBD7-CCE9431645EC}">
+                              <a14:shadowObscured xmlns:a14="http://schemas.microsoft.com/office/drawing/2010/main"/>
+                            </a:ext>
+                          </a:extLst>
+                        </pic:spPr>
+                      </pic:pic>
+                      <wps:wsp>
+                        <wps:cNvPr id="128016776" name="Straight Arrow Connector 128016776"/>
+                        <wps:cNvCnPr>
+                          <a:stCxn id="1758489397" idx="0"/>
+                        </wps:cNvCnPr>
+                        <wps:spPr>
+                          <a:xfrm flipV="1">
+                            <a:off x="1317852" y="1095154"/>
+                            <a:ext cx="117543" cy="775955"/>
+                          </a:xfrm>
+                          <a:prstGeom prst="straightConnector1">
+                            <a:avLst/>
+                          </a:prstGeom>
+                          <a:ln>
+                            <a:tailEnd type="triangle"/>
+                          </a:ln>
+                        </wps:spPr>
+                        <wps:style>
+                          <a:lnRef idx="1">
+                            <a:schemeClr val="accent1"/>
+                          </a:lnRef>
+                          <a:fillRef idx="0">
+                            <a:schemeClr val="accent1"/>
+                          </a:fillRef>
+                          <a:effectRef idx="0">
+                            <a:schemeClr val="accent1"/>
+                          </a:effectRef>
+                          <a:fontRef idx="minor">
+                            <a:schemeClr val="tx1"/>
+                          </a:fontRef>
+                        </wps:style>
+                        <wps:bodyPr/>
+                      </wps:wsp>
+                      <wps:wsp>
+                        <wps:cNvPr id="1964438353" name="Text Box 1"/>
+                        <wps:cNvSpPr txBox="1"/>
+                        <wps:spPr>
+                          <a:xfrm>
+                            <a:off x="1626028" y="1519703"/>
+                            <a:ext cx="1000125" cy="521970"/>
+                          </a:xfrm>
+                          <a:prstGeom prst="rect">
+                            <a:avLst/>
+                          </a:prstGeom>
+                          <a:noFill/>
+                          <a:ln w="6350">
+                            <a:noFill/>
+                          </a:ln>
+                        </wps:spPr>
+                        <wps:txbx>
+                          <w:txbxContent>
+                            <w:p>
+                              <w:pPr>
+                                <w:jc w:val="center"/>
+                                <w:rPr>
+                                  <w:rFonts w:ascii="Calibri" w:eastAsia="Times New Roman" w:hAnsi="Calibri"/>
+                                  <w:lang w:val="en-US"/>
+                                </w:rPr>
+                              </w:pPr>
+                              <w:r>
+                                <w:rPr>
+                                  <w:rFonts w:ascii="Calibri" w:eastAsia="Times New Roman" w:hAnsi="Calibri"/>
+                                  <w:lang w:val="en-US"/>
+                                </w:rPr>
+                                <w:t>Slot Indicator</w:t>
+                              </w:r>
+                            </w:p>
+                          </w:txbxContent>
+                        </wps:txbx>
+                        <wps:bodyPr rot="0" spcFirstLastPara="0" vert="horz" wrap="square" lIns="91440" tIns="45720" rIns="91440" bIns="45720" numCol="1" spcCol="0" rtlCol="0" fromWordArt="0" anchor="t" anchorCtr="0" forceAA="0" compatLnSpc="1">
+                          <a:prstTxWarp prst="textNoShape">
+                            <a:avLst/>
+                          </a:prstTxWarp>
+                          <a:noAutofit/>
+                        </wps:bodyPr>
+                      </wps:wsp>
+                      <wps:wsp>
+                        <wps:cNvPr id="439203696" name="Straight Arrow Connector 439203696"/>
+                        <wps:cNvCnPr>
+                          <a:stCxn id="1964438353" idx="0"/>
+                        </wps:cNvCnPr>
+                        <wps:spPr>
+                          <a:xfrm flipH="1" flipV="1">
+                            <a:off x="2125662" y="1190847"/>
+                            <a:ext cx="214" cy="328657"/>
+                          </a:xfrm>
+                          <a:prstGeom prst="straightConnector1">
+                            <a:avLst/>
+                          </a:prstGeom>
+                          <a:ln>
+                            <a:tailEnd type="triangle"/>
+                          </a:ln>
+                        </wps:spPr>
+                        <wps:style>
+                          <a:lnRef idx="1">
+                            <a:schemeClr val="accent1"/>
+                          </a:lnRef>
+                          <a:fillRef idx="0">
+                            <a:schemeClr val="accent1"/>
+                          </a:fillRef>
+                          <a:effectRef idx="0">
+                            <a:schemeClr val="accent1"/>
+                          </a:effectRef>
+                          <a:fontRef idx="minor">
+                            <a:schemeClr val="tx1"/>
+                          </a:fontRef>
+                        </wps:style>
+                        <wps:bodyPr/>
+                      </wps:wsp>
+                      <pic:pic xmlns:pic="http://schemas.openxmlformats.org/drawingml/2006/picture">
+                        <pic:nvPicPr>
+                          <pic:cNvPr id="700368085" name="Picture 700368085"/>
+                          <pic:cNvPicPr>
+                            <a:picLocks noChangeAspect="1"/>
+                          </pic:cNvPicPr>
+                        </pic:nvPicPr>
+                        <pic:blipFill rotWithShape="1">
+                          <a:blip r:embed="rId13">
+                            <a:extLst>
+                              <a:ext uri="{BEBA8EAE-BF5A-486C-A8C5-ECC9F3942E4B}">
+                                <a14:imgProps xmlns:a14="http://schemas.microsoft.com/office/drawing/2010/main">
+                                  <a14:imgLayer r:embed="rId14">
+                                    <a14:imgEffect>
+                                      <a14:brightnessContrast bright="40000"/>
+                                    </a14:imgEffect>
+                                  </a14:imgLayer>
+                                </a14:imgProps>
+                              </a:ext>
+                              <a:ext uri="{28A0092B-C50C-407E-A947-70E740481C1C}">
+                                <a14:useLocalDpi xmlns:a14="http://schemas.microsoft.com/office/drawing/2010/main" val="0"/>
+                              </a:ext>
+                            </a:extLst>
+                          </a:blip>
+                          <a:srcRect l="34589" t="29854" r="29577" b="38049"/>
+                          <a:stretch/>
+                        </pic:blipFill>
+                        <pic:spPr bwMode="auto">
+                          <a:xfrm>
+                            <a:off x="127606" y="2253051"/>
+                            <a:ext cx="3215273" cy="1251204"/>
+                          </a:xfrm>
+                          <a:prstGeom prst="rect">
+                            <a:avLst/>
+                          </a:prstGeom>
+                          <a:noFill/>
+                          <a:ln>
+                            <a:noFill/>
+                          </a:ln>
+                          <a:extLst>
+                            <a:ext uri="{53640926-AAD7-44D8-BBD7-CCE9431645EC}">
+                              <a14:shadowObscured xmlns:a14="http://schemas.microsoft.com/office/drawing/2010/main"/>
+                            </a:ext>
+                          </a:extLst>
+                        </pic:spPr>
+                      </pic:pic>
                     </wpc:wpc>
                   </a:graphicData>
                 </a:graphic>
@@ -215,7 +515,7 @@
           </mc:Choice>
           <mc:Fallback>
             <w:pict>
-              <v:group w14:anchorId="76DD6C72" id="Canvas 2" o:spid="_x0000_s1026" editas="canvas" style="width:475.95pt;height:277.65pt;mso-position-horizontal-relative:char;mso-position-vertical-relative:line" coordsize="60439,35255" o:gfxdata="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">
+              <v:group w14:anchorId="76DD6C72" id="Canvas 2" o:spid="_x0000_s1026" editas="canvas" style="width:475.95pt;height:277.65pt;mso-position-horizontal-relative:char;mso-position-vertical-relative:line" coordsize="60439,35255" o:gfxdata="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">
                 <v:shapetype id="_x0000_t75" coordsize="21600,21600" o:spt="75" o:preferrelative="t" path="m@4@5l@4@11@9@11@9@5xe" filled="f" stroked="f">
                   <v:stroke joinstyle="miter"/>
                   <v:formulas>
@@ -239,11 +539,14 @@
                   <v:fill o:detectmouseclick="t"/>
                   <v:path o:connecttype="none"/>
                 </v:shape>
+                <v:shape id="Picture 37858363" o:spid="_x0000_s1028" type="#_x0000_t75" style="position:absolute;left:745;width:31368;height:15631;visibility:visible;mso-wrap-style:square" o:gfxdata="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">
+                  <v:imagedata r:id="rId15" o:title="" croptop="11982f" cropbottom="17602f" cropleft="17498f" cropright="13388f"/>
+                </v:shape>
                 <v:shapetype id="_x0000_t202" coordsize="21600,21600" o:spt="202" path="m,l,21600r21600,l21600,xe">
                   <v:stroke joinstyle="miter"/>
                   <v:path gradientshapeok="t" o:connecttype="rect"/>
                 </v:shapetype>
-                <v:shape id="Text Box 1731882454" o:spid="_x0000_s1028" type="#_x0000_t202" style="position:absolute;left:1423;top:18282;width:8196;height:5228;visibility:visible;mso-wrap-style:square;v-text-anchor:top" o:gfxdata="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" fillcolor="white [3201]" strokeweight=".5pt">
+                <v:shape id="Text Box 1731882454" o:spid="_x0000_s1029" type="#_x0000_t202" style="position:absolute;left:2019;top:16228;width:8294;height:5228;visibility:visible;mso-wrap-style:square;v-text-anchor:top" o:gfxdata="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" fillcolor="white [3201]" stroked="f" strokeweight=".5pt">
                   <v:textbox>
                     <w:txbxContent>
                       <w:p>
@@ -266,10 +569,10 @@
                   <v:path arrowok="t" fillok="f" o:connecttype="none"/>
                   <o:lock v:ext="edit" shapetype="t"/>
                 </v:shapetype>
-                <v:shape id="Straight Arrow Connector 209634600" o:spid="_x0000_s1029" type="#_x0000_t32" style="position:absolute;left:5520;top:7718;width:1961;height:10562;flip:y;visibility:visible;mso-wrap-style:square" o:connectortype="straight" o:gfxdata="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" strokecolor="#26225e [3204]" strokeweight=".5pt">
+                <v:shape id="Straight Arrow Connector 209634600" o:spid="_x0000_s1030" type="#_x0000_t32" style="position:absolute;left:5421;top:10842;width:745;height:5386;flip:x y;visibility:visible;mso-wrap-style:square" o:connectortype="straight" o:gfxdata="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" strokecolor="#26225e [3204]" strokeweight=".5pt">
                   <v:stroke endarrow="block" joinstyle="miter"/>
                 </v:shape>
-                <v:shape id="Text Box 1" o:spid="_x0000_s1030" type="#_x0000_t202" style="position:absolute;left:15694;top:21741;width:8191;height:5226;visibility:visible;mso-wrap-style:square;v-text-anchor:top" o:gfxdata="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" fillcolor="white [3201]" strokeweight=".5pt">
+                <v:shape id="Text Box 1" o:spid="_x0000_s1031" type="#_x0000_t202" style="position:absolute;left:23479;top:17863;width:6745;height:5226;visibility:visible;mso-wrap-style:square;v-text-anchor:top" o:gfxdata="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" filled="f" stroked="f" strokeweight=".5pt">
                   <v:textbox>
                     <w:txbxContent>
                       <w:p>
@@ -290,8 +593,67 @@
                     </w:txbxContent>
                   </v:textbox>
                 </v:shape>
-                <v:shape id="Straight Arrow Connector 1392904736" o:spid="_x0000_s1031" type="#_x0000_t32" style="position:absolute;left:19789;top:11181;width:1956;height:10554;flip:y;visibility:visible;mso-wrap-style:square" o:connectortype="straight" o:gfxdata="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" strokecolor="#26225e [3204]" strokeweight=".5pt">
+                <v:shape id="Straight Arrow Connector 1392904736" o:spid="_x0000_s1032" type="#_x0000_t32" style="position:absolute;left:26849;top:11270;width:370;height:6590;flip:y;visibility:visible;mso-wrap-style:square" o:connectortype="straight" o:gfxdata="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" strokecolor="#26225e [3204]" strokeweight=".5pt">
                   <v:stroke endarrow="block" joinstyle="miter"/>
+                </v:shape>
+                <v:shape id="Text Box 1" o:spid="_x0000_s1033" type="#_x0000_t202" style="position:absolute;left:8178;top:18713;width:10003;height:5226;visibility:visible;mso-wrap-style:square;v-text-anchor:top" o:gfxdata="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" filled="f" stroked="f" strokeweight=".5pt">
+                  <v:textbox>
+                    <w:txbxContent>
+                      <w:p>
+                        <w:pPr>
+                          <w:jc w:val="center"/>
+                          <w:rPr>
+                            <w:rFonts w:ascii="Calibri" w:eastAsia="Times New Roman" w:hAnsi="Calibri"/>
+                            <w:lang w:val="en-US"/>
+                          </w:rPr>
+                        </w:pPr>
+                        <w:r>
+                          <w:rPr>
+                            <w:rFonts w:ascii="Calibri" w:eastAsia="Times New Roman" w:hAnsi="Calibri"/>
+                            <w:lang w:val="en-US"/>
+                          </w:rPr>
+                          <w:t>Output Mode Indicator</w:t>
+                        </w:r>
+                      </w:p>
+                    </w:txbxContent>
+                  </v:textbox>
+                </v:shape>
+                <v:shape id="Picture 1847375035" o:spid="_x0000_s1034" type="#_x0000_t75" style="position:absolute;left:36674;width:22962;height:18498;visibility:visible;mso-wrap-style:square" o:gfxdata="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">
+                  <v:imagedata r:id="rId16" o:title="" croptop="13695f" cropbottom="9283f" cropleft="21376f" cropright="18788f"/>
+                </v:shape>
+                <v:shape id="Picture 1439040685" o:spid="_x0000_s1035" type="#_x0000_t75" style="position:absolute;left:37738;top:18351;width:21475;height:16904;visibility:visible;mso-wrap-style:square" o:gfxdata="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">
+                  <v:imagedata r:id="rId17" o:title="" croptop="13451f" cropbottom="13196f" cropleft="23725f" cropright="18083f"/>
+                </v:shape>
+                <v:shape id="Straight Arrow Connector 128016776" o:spid="_x0000_s1036" type="#_x0000_t32" style="position:absolute;left:13178;top:10951;width:1175;height:7760;flip:y;visibility:visible;mso-wrap-style:square" o:connectortype="straight" o:gfxdata="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" strokecolor="#26225e [3204]" strokeweight=".5pt">
+                  <v:stroke endarrow="block" joinstyle="miter"/>
+                </v:shape>
+                <v:shape id="Text Box 1" o:spid="_x0000_s1037" type="#_x0000_t202" style="position:absolute;left:16260;top:15197;width:10001;height:5219;visibility:visible;mso-wrap-style:square;v-text-anchor:top" o:gfxdata="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" filled="f" stroked="f" strokeweight=".5pt">
+                  <v:textbox>
+                    <w:txbxContent>
+                      <w:p>
+                        <w:pPr>
+                          <w:jc w:val="center"/>
+                          <w:rPr>
+                            <w:rFonts w:ascii="Calibri" w:eastAsia="Times New Roman" w:hAnsi="Calibri"/>
+                            <w:lang w:val="en-US"/>
+                          </w:rPr>
+                        </w:pPr>
+                        <w:r>
+                          <w:rPr>
+                            <w:rFonts w:ascii="Calibri" w:eastAsia="Times New Roman" w:hAnsi="Calibri"/>
+                            <w:lang w:val="en-US"/>
+                          </w:rPr>
+                          <w:t>Slot Indicator</w:t>
+                        </w:r>
+                      </w:p>
+                    </w:txbxContent>
+                  </v:textbox>
+                </v:shape>
+                <v:shape id="Straight Arrow Connector 439203696" o:spid="_x0000_s1038" type="#_x0000_t32" style="position:absolute;left:21256;top:11908;width:2;height:3287;flip:x y;visibility:visible;mso-wrap-style:square" o:connectortype="straight" o:gfxdata="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" strokecolor="#26225e [3204]" strokeweight=".5pt">
+                  <v:stroke endarrow="block" joinstyle="miter"/>
+                </v:shape>
+                <v:shape id="Picture 700368085" o:spid="_x0000_s1039" type="#_x0000_t75" style="position:absolute;left:1276;top:22530;width:32152;height:12512;visibility:visible;mso-wrap-style:square" o:gfxdata="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">
+                  <v:imagedata r:id="rId18" o:title="" croptop="19565f" cropbottom="24936f" cropleft="22668f" cropright="19384f"/>
                 </v:shape>
                 <w10:anchorlock/>
               </v:group>
@@ -352,8 +714,67 @@
         </w:numPr>
       </w:pPr>
       <w:r>
+        <w:t>Connect an additional assistive switch to the Slot/Mode input port (SM).</w:t>
+      </w:r>
+    </w:p>
+    <w:p>
+      <w:pPr>
+        <w:pStyle w:val="ListParagraph"/>
+        <w:numPr>
+          <w:ilvl w:val="0"/>
+          <w:numId w:val="1"/>
+        </w:numPr>
+      </w:pPr>
+      <w:r>
         <w:t>Connect the USB-C cable to the Hub, then to the Host Device.</w:t>
       </w:r>
+    </w:p>
+    <w:p>
+      <w:pPr>
+        <w:pStyle w:val="Heading3"/>
+      </w:pPr>
+      <w:r>
+        <w:t>Calibration</w:t>
+      </w:r>
+    </w:p>
+    <w:p>
+      <w:pPr>
+        <w:pStyle w:val="ListParagraph"/>
+        <w:numPr>
+          <w:ilvl w:val="0"/>
+          <w:numId w:val="6"/>
+        </w:numPr>
+      </w:pPr>
+      <w:r>
+        <w:t>Release the joystick to neutral.</w:t>
+      </w:r>
+    </w:p>
+    <w:p>
+      <w:pPr>
+        <w:pStyle w:val="ListParagraph"/>
+        <w:numPr>
+          <w:ilvl w:val="0"/>
+          <w:numId w:val="6"/>
+        </w:numPr>
+      </w:pPr>
+      <w:r>
+        <w:t>Press the calibration button to reset neutral position.</w:t>
+      </w:r>
+    </w:p>
+    <w:p>
+      <w:pPr>
+        <w:pStyle w:val="ListParagraph"/>
+      </w:pPr>
+    </w:p>
+    <w:p>
+      <w:pPr>
+        <w:pStyle w:val="ListParagraph"/>
+      </w:pPr>
+    </w:p>
+    <w:p>
+      <w:pPr>
+        <w:pStyle w:val="ListParagraph"/>
+      </w:pPr>
     </w:p>
     <w:tbl>
       <w:tblPr>
@@ -373,6 +794,7 @@
           </w:tcPr>
           <w:p>
             <w:r>
+              <w:lastRenderedPageBreak/>
               <w:t>Mouse Mode</w:t>
             </w:r>
           </w:p>
@@ -389,6 +811,9 @@
         </w:tc>
       </w:tr>
       <w:tr>
+        <w:trPr>
+          <w:trHeight w:val="1553"/>
+        </w:trPr>
         <w:tc>
           <w:tcPr>
             <w:tcW w:w="4675" w:type="dxa"/>
@@ -414,13 +839,7 @@
               </w:numPr>
             </w:pPr>
             <w:r>
-              <w:t xml:space="preserve">Press the </w:t>
-            </w:r>
-            <w:r>
-              <w:t>S1</w:t>
-            </w:r>
-            <w:r>
-              <w:t xml:space="preserve"> button to left click.</w:t>
+              <w:t>Press the S1 button to left click.</w:t>
             </w:r>
           </w:p>
           <w:p>
@@ -527,19 +946,7 @@
               </w:numPr>
             </w:pPr>
             <w:r>
-              <w:t>Press the S</w:t>
-            </w:r>
-            <w:r>
-              <w:t>3</w:t>
-            </w:r>
-            <w:r>
-              <w:t xml:space="preserve"> button to activate Button </w:t>
-            </w:r>
-            <w:r>
-              <w:t>3</w:t>
-            </w:r>
-            <w:r>
-              <w:t>.</w:t>
+              <w:t>Press the S3 button to activate Button 3.</w:t>
             </w:r>
           </w:p>
           <w:p>
@@ -551,23 +958,9 @@
               </w:numPr>
             </w:pPr>
             <w:r>
-              <w:t>Press the S</w:t>
-            </w:r>
-            <w:r>
-              <w:t>4</w:t>
-            </w:r>
-            <w:r>
-              <w:t xml:space="preserve"> button to activate Button </w:t>
-            </w:r>
-            <w:r>
-              <w:t>4</w:t>
-            </w:r>
-            <w:r>
-              <w:t>.</w:t>
+              <w:t>Press the S4 button to activate Button 4.</w:t>
             </w:r>
           </w:p>
-          <w:p/>
-          <w:p/>
         </w:tc>
       </w:tr>
     </w:tbl>
@@ -599,7 +992,6 @@
                 <w:b/>
                 <w:bCs/>
               </w:rPr>
-              <w:lastRenderedPageBreak/>
               <w:t>Control</w:t>
             </w:r>
           </w:p>
@@ -744,50 +1136,6 @@
     <w:p/>
     <w:p>
       <w:pPr>
-        <w:pStyle w:val="Heading3"/>
-      </w:pPr>
-      <w:r>
-        <w:t>Calibration</w:t>
-      </w:r>
-    </w:p>
-    <w:p>
-      <w:pPr>
-        <w:pStyle w:val="ListParagraph"/>
-        <w:numPr>
-          <w:ilvl w:val="0"/>
-          <w:numId w:val="6"/>
-        </w:numPr>
-      </w:pPr>
-      <w:r>
-        <w:t>Release the joystick to neutral.</w:t>
-      </w:r>
-    </w:p>
-    <w:p>
-      <w:pPr>
-        <w:pStyle w:val="ListParagraph"/>
-        <w:numPr>
-          <w:ilvl w:val="0"/>
-          <w:numId w:val="6"/>
-        </w:numPr>
-      </w:pPr>
-      <w:r>
-        <w:t xml:space="preserve">Press the calibration button to </w:t>
-      </w:r>
-      <w:r>
-        <w:t>reset neutral position.</w:t>
-      </w:r>
-    </w:p>
-    <w:p>
-      <w:pPr>
-        <w:pStyle w:val="ListParagraph"/>
-        <w:numPr>
-          <w:ilvl w:val="0"/>
-          <w:numId w:val="6"/>
-        </w:numPr>
-      </w:pPr>
-    </w:p>
-    <w:p>
-      <w:pPr>
         <w:pStyle w:val="Heading2"/>
       </w:pPr>
       <w:r>
@@ -821,7 +1169,6 @@
         <w:t>USB HID Gamepad: PC, Xbox Adaptive Controller</w:t>
       </w:r>
     </w:p>
-    <w:p/>
     <w:p>
       <w:pPr>
         <w:pStyle w:val="Heading2"/>
@@ -857,6 +1204,9 @@
           </w:tcPr>
           <w:p>
             <w:r>
+              <w:t>32</w:t>
+            </w:r>
+            <w:r>
               <w:t> mm</w:t>
             </w:r>
           </w:p>
@@ -869,7 +1219,10 @@
           </w:tcPr>
           <w:p>
             <w:r>
-              <w:t>Enclosure Width</w:t>
+              <w:t xml:space="preserve">Enclosure </w:t>
+            </w:r>
+            <w:r>
+              <w:t>Depth</w:t>
             </w:r>
           </w:p>
         </w:tc>
@@ -879,7 +1232,13 @@
           </w:tcPr>
           <w:p>
             <w:r>
-              <w:t xml:space="preserve"> mm </w:t>
+              <w:t>46</w:t>
+            </w:r>
+            <w:r>
+              <w:t xml:space="preserve"> </w:t>
+            </w:r>
+            <w:r>
+              <w:t xml:space="preserve">mm </w:t>
             </w:r>
           </w:p>
         </w:tc>
@@ -901,29 +1260,10 @@
           </w:tcPr>
           <w:p>
             <w:r>
-              <w:t> mm</w:t>
+              <w:t xml:space="preserve">108 </w:t>
             </w:r>
-          </w:p>
-        </w:tc>
-      </w:tr>
-      <w:tr>
-        <w:tc>
-          <w:tcPr>
-            <w:tcW w:w="4675" w:type="dxa"/>
-          </w:tcPr>
-          <w:p>
             <w:r>
-              <w:t>Enclosure Weight</w:t>
-            </w:r>
-          </w:p>
-        </w:tc>
-        <w:tc>
-          <w:tcPr>
-            <w:tcW w:w="4675" w:type="dxa"/>
-          </w:tcPr>
-          <w:p>
-            <w:r>
-              <w:t xml:space="preserve"> grams</w:t>
+              <w:t>mm</w:t>
             </w:r>
           </w:p>
         </w:tc>
@@ -945,8 +1285,8 @@
     </w:p>
     <w:p/>
     <w:sectPr>
-      <w:headerReference w:type="default" r:id="rId10"/>
-      <w:footerReference w:type="default" r:id="rId11"/>
+      <w:headerReference w:type="default" r:id="rId19"/>
+      <w:footerReference w:type="default" r:id="rId20"/>
       <w:pgSz w:w="12240" w:h="15840"/>
       <w:pgMar w:top="1440" w:right="1440" w:bottom="1440" w:left="1440" w:header="708" w:footer="708" w:gutter="0"/>
       <w:cols w:space="708"/>
@@ -3520,10 +3860,21 @@
 </file>
 
 <file path=customXml/item1.xml><?xml version="1.0" encoding="utf-8"?>
-<ct:contentTypeSchema xmlns:ct="http://schemas.microsoft.com/office/2006/metadata/contentType" xmlns:ma="http://schemas.microsoft.com/office/2006/metadata/properties/metaAttributes" ct:_="" ma:_="" ma:contentTypeName="Document" ma:contentTypeID="0x010100B51EC7ECFAC78D4E8EF6CBAFFF0B3505" ma:contentTypeVersion="17" ma:contentTypeDescription="Create a new document." ma:contentTypeScope="" ma:versionID="7e0d9d996845e2cef65e12e895c4c91e">
-  <xsd:schema xmlns:xsd="http://www.w3.org/2001/XMLSchema" xmlns:xs="http://www.w3.org/2001/XMLSchema" xmlns:p="http://schemas.microsoft.com/office/2006/metadata/properties" xmlns:ns2="cf9f6c1f-8ad0-4eb8-bb2b-fb0b622a341e" xmlns:ns3="72c39c84-b0a3-45a2-a38c-ff46bb47f11f" targetNamespace="http://schemas.microsoft.com/office/2006/metadata/properties" ma:root="true" ma:fieldsID="97eb945ec045b4d52e9ff03a8a8db852" ns2:_="" ns3:_="">
-    <xsd:import namespace="cf9f6c1f-8ad0-4eb8-bb2b-fb0b622a341e"/>
-    <xsd:import namespace="72c39c84-b0a3-45a2-a38c-ff46bb47f11f"/>
+<p:properties xmlns:p="http://schemas.microsoft.com/office/2006/metadata/properties" xmlns:xsi="http://www.w3.org/2001/XMLSchema-instance" xmlns:pc="http://schemas.microsoft.com/office/infopath/2007/PartnerControls">
+  <documentManagement>
+    <TaxCatchAll xmlns="715913e6-4bf0-458f-8160-f18e142d04ff" xsi:nil="true"/>
+    <lcf76f155ced4ddcb4097134ff3c332f xmlns="e718a8af-5d48-45b1-a7fb-cef00c107a7a">
+      <Terms xmlns="http://schemas.microsoft.com/office/infopath/2007/PartnerControls"/>
+    </lcf76f155ced4ddcb4097134ff3c332f>
+  </documentManagement>
+</p:properties>
+</file>
+
+<file path=customXml/item2.xml><?xml version="1.0" encoding="utf-8"?>
+<ct:contentTypeSchema xmlns:ct="http://schemas.microsoft.com/office/2006/metadata/contentType" xmlns:ma="http://schemas.microsoft.com/office/2006/metadata/properties/metaAttributes" ct:_="" ma:_="" ma:contentTypeName="Document" ma:contentTypeID="0x0101001DC44D19606E8540AF995795CBBBCE63" ma:contentTypeVersion="15" ma:contentTypeDescription="Create a new document." ma:contentTypeScope="" ma:versionID="e7289f370a5204a7f65a57e64255ba54">
+  <xsd:schema xmlns:xsd="http://www.w3.org/2001/XMLSchema" xmlns:xs="http://www.w3.org/2001/XMLSchema" xmlns:p="http://schemas.microsoft.com/office/2006/metadata/properties" xmlns:ns2="e718a8af-5d48-45b1-a7fb-cef00c107a7a" xmlns:ns3="715913e6-4bf0-458f-8160-f18e142d04ff" targetNamespace="http://schemas.microsoft.com/office/2006/metadata/properties" ma:root="true" ma:fieldsID="dfa4d2400c415f2e6245c833fda60061" ns2:_="" ns3:_="">
+    <xsd:import namespace="e718a8af-5d48-45b1-a7fb-cef00c107a7a"/>
+    <xsd:import namespace="715913e6-4bf0-458f-8160-f18e142d04ff"/>
     <xsd:element name="properties">
       <xsd:complexType>
         <xsd:sequence>
@@ -3534,14 +3885,12 @@
                 <xsd:element ref="ns2:MediaServiceFastMetadata" minOccurs="0"/>
                 <xsd:element ref="ns2:MediaServiceAutoKeyPoints" minOccurs="0"/>
                 <xsd:element ref="ns2:MediaServiceKeyPoints" minOccurs="0"/>
-                <xsd:element ref="ns2:MediaServiceDateTaken" minOccurs="0"/>
                 <xsd:element ref="ns2:MediaServiceGenerationTime" minOccurs="0"/>
                 <xsd:element ref="ns2:MediaServiceEventHashCode" minOccurs="0"/>
                 <xsd:element ref="ns2:MediaServiceOCR" minOccurs="0"/>
+                <xsd:element ref="ns2:MediaServiceDateTaken" minOccurs="0"/>
+                <xsd:element ref="ns2:MediaLengthInSeconds" minOccurs="0"/>
                 <xsd:element ref="ns2:MediaServiceLocation" minOccurs="0"/>
-                <xsd:element ref="ns3:SharedWithUsers" minOccurs="0"/>
-                <xsd:element ref="ns3:SharedWithDetails" minOccurs="0"/>
-                <xsd:element ref="ns2:MediaLengthInSeconds" minOccurs="0"/>
                 <xsd:element ref="ns2:lcf76f155ced4ddcb4097134ff3c332f" minOccurs="0"/>
                 <xsd:element ref="ns3:TaxCatchAll" minOccurs="0"/>
                 <xsd:element ref="ns2:MediaServiceObjectDetectorVersions" minOccurs="0"/>
@@ -3552,7 +3901,7 @@
       </xsd:complexType>
     </xsd:element>
   </xsd:schema>
-  <xsd:schema xmlns:xsd="http://www.w3.org/2001/XMLSchema" xmlns:xs="http://www.w3.org/2001/XMLSchema" xmlns:dms="http://schemas.microsoft.com/office/2006/documentManagement/types" xmlns:pc="http://schemas.microsoft.com/office/infopath/2007/PartnerControls" targetNamespace="cf9f6c1f-8ad0-4eb8-bb2b-fb0b622a341e" elementFormDefault="qualified">
+  <xsd:schema xmlns:xsd="http://www.w3.org/2001/XMLSchema" xmlns:xs="http://www.w3.org/2001/XMLSchema" xmlns:dms="http://schemas.microsoft.com/office/2006/documentManagement/types" xmlns:pc="http://schemas.microsoft.com/office/infopath/2007/PartnerControls" targetNamespace="e718a8af-5d48-45b1-a7fb-cef00c107a7a" elementFormDefault="qualified">
     <xsd:import namespace="http://schemas.microsoft.com/office/2006/documentManagement/types"/>
     <xsd:import namespace="http://schemas.microsoft.com/office/infopath/2007/PartnerControls"/>
     <xsd:element name="MediaServiceMetadata" ma:index="8" nillable="true" ma:displayName="MediaServiceMetadata" ma:hidden="true" ma:internalName="MediaServiceMetadata" ma:readOnly="true">
@@ -3577,81 +3926,55 @@
         </xsd:restriction>
       </xsd:simpleType>
     </xsd:element>
-    <xsd:element name="MediaServiceDateTaken" ma:index="12" nillable="true" ma:displayName="MediaServiceDateTaken" ma:hidden="true" ma:internalName="MediaServiceDateTaken" ma:readOnly="true">
+    <xsd:element name="MediaServiceGenerationTime" ma:index="12" nillable="true" ma:displayName="MediaServiceGenerationTime" ma:hidden="true" ma:internalName="MediaServiceGenerationTime" ma:readOnly="true">
       <xsd:simpleType>
         <xsd:restriction base="dms:Text"/>
       </xsd:simpleType>
     </xsd:element>
-    <xsd:element name="MediaServiceGenerationTime" ma:index="13" nillable="true" ma:displayName="MediaServiceGenerationTime" ma:hidden="true" ma:internalName="MediaServiceGenerationTime" ma:readOnly="true">
+    <xsd:element name="MediaServiceEventHashCode" ma:index="13" nillable="true" ma:displayName="MediaServiceEventHashCode" ma:hidden="true" ma:internalName="MediaServiceEventHashCode" ma:readOnly="true">
       <xsd:simpleType>
         <xsd:restriction base="dms:Text"/>
       </xsd:simpleType>
     </xsd:element>
-    <xsd:element name="MediaServiceEventHashCode" ma:index="14" nillable="true" ma:displayName="MediaServiceEventHashCode" ma:hidden="true" ma:internalName="MediaServiceEventHashCode" ma:readOnly="true">
-      <xsd:simpleType>
-        <xsd:restriction base="dms:Text"/>
-      </xsd:simpleType>
-    </xsd:element>
-    <xsd:element name="MediaServiceOCR" ma:index="15" nillable="true" ma:displayName="Extracted Text" ma:internalName="MediaServiceOCR" ma:readOnly="true">
+    <xsd:element name="MediaServiceOCR" ma:index="14" nillable="true" ma:displayName="Extracted Text" ma:internalName="MediaServiceOCR" ma:readOnly="true">
       <xsd:simpleType>
         <xsd:restriction base="dms:Note">
           <xsd:maxLength value="255"/>
         </xsd:restriction>
       </xsd:simpleType>
     </xsd:element>
-    <xsd:element name="MediaServiceLocation" ma:index="16" nillable="true" ma:displayName="Location" ma:internalName="MediaServiceLocation" ma:readOnly="true">
+    <xsd:element name="MediaServiceDateTaken" ma:index="15" nillable="true" ma:displayName="MediaServiceDateTaken" ma:hidden="true" ma:internalName="MediaServiceDateTaken" ma:readOnly="true">
       <xsd:simpleType>
         <xsd:restriction base="dms:Text"/>
       </xsd:simpleType>
     </xsd:element>
-    <xsd:element name="MediaLengthInSeconds" ma:index="19" nillable="true" ma:displayName="Length (seconds)" ma:internalName="MediaLengthInSeconds" ma:readOnly="true">
+    <xsd:element name="MediaLengthInSeconds" ma:index="16" nillable="true" ma:displayName="MediaLengthInSeconds" ma:hidden="true" ma:internalName="MediaLengthInSeconds" ma:readOnly="true">
       <xsd:simpleType>
         <xsd:restriction base="dms:Unknown"/>
       </xsd:simpleType>
     </xsd:element>
-    <xsd:element name="lcf76f155ced4ddcb4097134ff3c332f" ma:index="21" nillable="true" ma:taxonomy="true" ma:internalName="lcf76f155ced4ddcb4097134ff3c332f" ma:taxonomyFieldName="MediaServiceImageTags" ma:displayName="Image Tags" ma:readOnly="false" ma:fieldId="{5cf76f15-5ced-4ddc-b409-7134ff3c332f}" ma:taxonomyMulti="true" ma:sspId="26ec1fed-e6ae-4c84-a4ac-123136fd9316" ma:termSetId="09814cd3-568e-fe90-9814-8d621ff8fb84" ma:anchorId="fba54fb3-c3e1-fe81-a776-ca4b69148c4d" ma:open="true" ma:isKeyword="false">
+    <xsd:element name="MediaServiceLocation" ma:index="17" nillable="true" ma:displayName="Location" ma:internalName="MediaServiceLocation" ma:readOnly="true">
+      <xsd:simpleType>
+        <xsd:restriction base="dms:Text"/>
+      </xsd:simpleType>
+    </xsd:element>
+    <xsd:element name="lcf76f155ced4ddcb4097134ff3c332f" ma:index="19" nillable="true" ma:taxonomy="true" ma:internalName="lcf76f155ced4ddcb4097134ff3c332f" ma:taxonomyFieldName="MediaServiceImageTags" ma:displayName="Image Tags" ma:readOnly="false" ma:fieldId="{5cf76f15-5ced-4ddc-b409-7134ff3c332f}" ma:taxonomyMulti="true" ma:sspId="26ec1fed-e6ae-4c84-a4ac-123136fd9316" ma:termSetId="09814cd3-568e-fe90-9814-8d621ff8fb84" ma:anchorId="fba54fb3-c3e1-fe81-a776-ca4b69148c4d" ma:open="true" ma:isKeyword="false">
       <xsd:complexType>
         <xsd:sequence>
           <xsd:element ref="pc:Terms" minOccurs="0" maxOccurs="1"/>
         </xsd:sequence>
       </xsd:complexType>
     </xsd:element>
-    <xsd:element name="MediaServiceObjectDetectorVersions" ma:index="23" nillable="true" ma:displayName="MediaServiceObjectDetectorVersions" ma:description="" ma:hidden="true" ma:indexed="true" ma:internalName="MediaServiceObjectDetectorVersions" ma:readOnly="true">
+    <xsd:element name="MediaServiceObjectDetectorVersions" ma:index="21" nillable="true" ma:displayName="MediaServiceObjectDetectorVersions" ma:description="" ma:hidden="true" ma:indexed="true" ma:internalName="MediaServiceObjectDetectorVersions" ma:readOnly="true">
       <xsd:simpleType>
         <xsd:restriction base="dms:Text"/>
       </xsd:simpleType>
     </xsd:element>
   </xsd:schema>
-  <xsd:schema xmlns:xsd="http://www.w3.org/2001/XMLSchema" xmlns:xs="http://www.w3.org/2001/XMLSchema" xmlns:dms="http://schemas.microsoft.com/office/2006/documentManagement/types" xmlns:pc="http://schemas.microsoft.com/office/infopath/2007/PartnerControls" targetNamespace="72c39c84-b0a3-45a2-a38c-ff46bb47f11f" elementFormDefault="qualified">
+  <xsd:schema xmlns:xsd="http://www.w3.org/2001/XMLSchema" xmlns:xs="http://www.w3.org/2001/XMLSchema" xmlns:dms="http://schemas.microsoft.com/office/2006/documentManagement/types" xmlns:pc="http://schemas.microsoft.com/office/infopath/2007/PartnerControls" targetNamespace="715913e6-4bf0-458f-8160-f18e142d04ff" elementFormDefault="qualified">
     <xsd:import namespace="http://schemas.microsoft.com/office/2006/documentManagement/types"/>
     <xsd:import namespace="http://schemas.microsoft.com/office/infopath/2007/PartnerControls"/>
-    <xsd:element name="SharedWithUsers" ma:index="17" nillable="true" ma:displayName="Shared With" ma:internalName="SharedWithUsers" ma:readOnly="true">
-      <xsd:complexType>
-        <xsd:complexContent>
-          <xsd:extension base="dms:UserMulti">
-            <xsd:sequence>
-              <xsd:element name="UserInfo" minOccurs="0" maxOccurs="unbounded">
-                <xsd:complexType>
-                  <xsd:sequence>
-                    <xsd:element name="DisplayName" type="xsd:string" minOccurs="0"/>
-                    <xsd:element name="AccountId" type="dms:UserId" minOccurs="0" nillable="true"/>
-                    <xsd:element name="AccountType" type="xsd:string" minOccurs="0"/>
-                  </xsd:sequence>
-                </xsd:complexType>
-              </xsd:element>
-            </xsd:sequence>
-          </xsd:extension>
-        </xsd:complexContent>
-      </xsd:complexType>
-    </xsd:element>
-    <xsd:element name="SharedWithDetails" ma:index="18" nillable="true" ma:displayName="Shared With Details" ma:internalName="SharedWithDetails" ma:readOnly="true">
-      <xsd:simpleType>
-        <xsd:restriction base="dms:Note">
-          <xsd:maxLength value="255"/>
-        </xsd:restriction>
-      </xsd:simpleType>
-    </xsd:element>
-    <xsd:element name="TaxCatchAll" ma:index="22" nillable="true" ma:displayName="Taxonomy Catch All Column" ma:hidden="true" ma:list="{230263d0-9f1a-4e63-a49c-f06b563fb00a}" ma:internalName="TaxCatchAll" ma:showField="CatchAllData" ma:web="72c39c84-b0a3-45a2-a38c-ff46bb47f11f">
+    <xsd:element name="TaxCatchAll" ma:index="20" nillable="true" ma:displayName="Taxonomy Catch All Column" ma:hidden="true" ma:list="{b05470fb-f248-421d-a4ae-c1bb0b45488d}" ma:internalName="TaxCatchAll" ma:showField="CatchAllData" ma:web="715913e6-4bf0-458f-8160-f18e142d04ff">
       <xsd:complexType>
         <xsd:complexContent>
           <xsd:extension base="dms:MultiChoiceLookup">
@@ -3762,17 +4085,6 @@
 </ct:contentTypeSchema>
 </file>
 
-<file path=customXml/item2.xml><?xml version="1.0" encoding="utf-8"?>
-<p:properties xmlns:p="http://schemas.microsoft.com/office/2006/metadata/properties" xmlns:xsi="http://www.w3.org/2001/XMLSchema-instance" xmlns:pc="http://schemas.microsoft.com/office/infopath/2007/PartnerControls">
-  <documentManagement>
-    <TaxCatchAll xmlns="72c39c84-b0a3-45a2-a38c-ff46bb47f11f" xsi:nil="true"/>
-    <lcf76f155ced4ddcb4097134ff3c332f xmlns="cf9f6c1f-8ad0-4eb8-bb2b-fb0b622a341e">
-      <Terms xmlns="http://schemas.microsoft.com/office/infopath/2007/PartnerControls"/>
-    </lcf76f155ced4ddcb4097134ff3c332f>
-  </documentManagement>
-</p:properties>
-</file>
-
 <file path=customXml/item3.xml><?xml version="1.0" encoding="utf-8"?>
 <?mso-contentType ?>
 <FormTemplates xmlns="http://schemas.microsoft.com/sharepoint/v3/contenttype/forms">
@@ -3783,31 +4095,31 @@
 </file>
 
 <file path=customXml/itemProps1.xml><?xml version="1.0" encoding="utf-8"?>
-<ds:datastoreItem xmlns:ds="http://schemas.openxmlformats.org/officeDocument/2006/customXml" ds:itemID="{513A5214-2B15-4D81-81ED-8DFF24C67644}">
+<ds:datastoreItem xmlns:ds="http://schemas.openxmlformats.org/officeDocument/2006/customXml" ds:itemID="{81B1CED3-2719-4F34-9288-9C0D1515A53D}">
+  <ds:schemaRefs>
+    <ds:schemaRef ds:uri="http://schemas.microsoft.com/office/2006/metadata/properties"/>
+    <ds:schemaRef ds:uri="http://schemas.microsoft.com/office/infopath/2007/PartnerControls"/>
+    <ds:schemaRef ds:uri="715913e6-4bf0-458f-8160-f18e142d04ff"/>
+    <ds:schemaRef ds:uri="e718a8af-5d48-45b1-a7fb-cef00c107a7a"/>
+  </ds:schemaRefs>
+</ds:datastoreItem>
+</file>
+
+<file path=customXml/itemProps2.xml><?xml version="1.0" encoding="utf-8"?>
+<ds:datastoreItem xmlns:ds="http://schemas.openxmlformats.org/officeDocument/2006/customXml" ds:itemID="{F22F1EEC-39A2-49FE-96D9-A9E87E75DC27}">
   <ds:schemaRefs>
     <ds:schemaRef ds:uri="http://schemas.microsoft.com/office/2006/metadata/contentType"/>
     <ds:schemaRef ds:uri="http://schemas.microsoft.com/office/2006/metadata/properties/metaAttributes"/>
     <ds:schemaRef ds:uri="http://www.w3.org/2001/XMLSchema"/>
     <ds:schemaRef ds:uri="http://schemas.microsoft.com/office/2006/metadata/properties"/>
-    <ds:schemaRef ds:uri="cf9f6c1f-8ad0-4eb8-bb2b-fb0b622a341e"/>
-    <ds:schemaRef ds:uri="72c39c84-b0a3-45a2-a38c-ff46bb47f11f"/>
+    <ds:schemaRef ds:uri="e718a8af-5d48-45b1-a7fb-cef00c107a7a"/>
+    <ds:schemaRef ds:uri="715913e6-4bf0-458f-8160-f18e142d04ff"/>
     <ds:schemaRef ds:uri="http://schemas.microsoft.com/office/2006/documentManagement/types"/>
     <ds:schemaRef ds:uri="http://schemas.microsoft.com/office/infopath/2007/PartnerControls"/>
     <ds:schemaRef ds:uri="http://schemas.openxmlformats.org/package/2006/metadata/core-properties"/>
     <ds:schemaRef ds:uri="http://purl.org/dc/elements/1.1/"/>
     <ds:schemaRef ds:uri="http://purl.org/dc/terms/"/>
     <ds:schemaRef ds:uri="http://schemas.microsoft.com/internal/obd"/>
-  </ds:schemaRefs>
-</ds:datastoreItem>
-</file>
-
-<file path=customXml/itemProps2.xml><?xml version="1.0" encoding="utf-8"?>
-<ds:datastoreItem xmlns:ds="http://schemas.openxmlformats.org/officeDocument/2006/customXml" ds:itemID="{81B1CED3-2719-4F34-9288-9C0D1515A53D}">
-  <ds:schemaRefs>
-    <ds:schemaRef ds:uri="http://schemas.microsoft.com/office/2006/metadata/properties"/>
-    <ds:schemaRef ds:uri="http://schemas.microsoft.com/office/infopath/2007/PartnerControls"/>
-    <ds:schemaRef ds:uri="72c39c84-b0a3-45a2-a38c-ff46bb47f11f"/>
-    <ds:schemaRef ds:uri="cf9f6c1f-8ad0-4eb8-bb2b-fb0b622a341e"/>
   </ds:schemaRefs>
 </ds:datastoreItem>
 </file>

</xml_diff>

<commit_message>
Updated User Guide and related resources
</commit_message>
<xml_diff>
--- a/Documentation/Working_Documents/Forest_Hub_User_Guide.docx
+++ b/Documentation/Working_Documents/Forest_Hub_User_Guide.docx
@@ -4,7 +4,7 @@
   <w:body>
     <w:p>
       <w:pPr>
-        <w:pStyle w:val="Heading2"/>
+        <w:pStyle w:val="Heading1"/>
       </w:pPr>
       <w:r>
         <w:t>Introduction</w:t>
@@ -23,7 +23,7 @@
     </w:p>
     <w:p>
       <w:pPr>
-        <w:pStyle w:val="Heading2"/>
+        <w:pStyle w:val="Heading1"/>
       </w:pPr>
       <w:r>
         <w:t>Features</w:t>
@@ -37,9 +37,9 @@
         <mc:AlternateContent>
           <mc:Choice Requires="wpc">
             <w:drawing>
-              <wp:inline distT="0" distB="0" distL="0" distR="0" wp14:anchorId="76DD6C72" wp14:editId="575E5838">
-                <wp:extent cx="6044540" cy="3525982"/>
-                <wp:effectExtent l="0" t="0" r="0" b="0"/>
+              <wp:inline distT="0" distB="0" distL="0" distR="0" wp14:anchorId="76DD6C72" wp14:editId="1ACD3145">
+                <wp:extent cx="6043930" cy="4095590"/>
+                <wp:effectExtent l="0" t="0" r="0" b="635"/>
                 <wp:docPr id="429996725" name="Canvas 2"/>
                 <wp:cNvGraphicFramePr>
                   <a:graphicFrameLocks xmlns:a="http://schemas.openxmlformats.org/drawingml/2006/main" noChangeAspect="1"/>
@@ -61,7 +61,7 @@
                           </pic:cNvPicPr>
                         </pic:nvPicPr>
                         <pic:blipFill rotWithShape="1">
-                          <a:blip r:embed="rId10" cstate="print">
+                          <a:blip r:embed="rId11" cstate="print">
                             <a:extLst>
                               <a:ext uri="{28A0092B-C50C-407E-A947-70E740481C1C}">
                                 <a14:useLocalDpi xmlns:a14="http://schemas.microsoft.com/office/drawing/2010/main" val="0"/>
@@ -73,7 +73,7 @@
                         </pic:blipFill>
                         <pic:spPr bwMode="auto">
                           <a:xfrm>
-                            <a:off x="74588" y="96"/>
+                            <a:off x="220584" y="96"/>
                             <a:ext cx="3136766" cy="1563054"/>
                           </a:xfrm>
                           <a:prstGeom prst="rect">
@@ -90,7 +90,7 @@
                         <wps:cNvSpPr txBox="1"/>
                         <wps:spPr>
                           <a:xfrm>
-                            <a:off x="201992" y="1622870"/>
+                            <a:off x="23052" y="1519178"/>
                             <a:ext cx="829366" cy="522782"/>
                           </a:xfrm>
                           <a:prstGeom prst="rect">
@@ -107,6 +107,7 @@
                           <w:txbxContent>
                             <w:p>
                               <w:pPr>
+                                <w:jc w:val="center"/>
                                 <w:rPr>
                                   <w:lang w:val="en-US"/>
                                 </w:rPr>
@@ -133,14 +134,14 @@
                           <a:stCxn id="1731882454" idx="0"/>
                         </wps:cNvCnPr>
                         <wps:spPr>
-                          <a:xfrm flipH="1" flipV="1">
-                            <a:off x="542150" y="1084237"/>
-                            <a:ext cx="74525" cy="538633"/>
+                          <a:xfrm flipV="1">
+                            <a:off x="437735" y="1114056"/>
+                            <a:ext cx="287189" cy="404946"/>
                           </a:xfrm>
                           <a:prstGeom prst="straightConnector1">
                             <a:avLst/>
                           </a:prstGeom>
-                          <a:ln>
+                          <a:ln w="28575">
                             <a:tailEnd type="triangle"/>
                           </a:ln>
                         </wps:spPr>
@@ -165,7 +166,7 @@
                         <wps:cNvSpPr txBox="1"/>
                         <wps:spPr>
                           <a:xfrm>
-                            <a:off x="2347971" y="1786322"/>
+                            <a:off x="2987302" y="1474056"/>
                             <a:ext cx="674431" cy="522605"/>
                           </a:xfrm>
                           <a:prstGeom prst="rect">
@@ -180,6 +181,7 @@
                           <w:txbxContent>
                             <w:p>
                               <w:pPr>
+                                <w:jc w:val="center"/>
                                 <w:rPr>
                                   <w:rFonts w:ascii="Calibri" w:eastAsia="Times New Roman" w:hAnsi="Calibri"/>
                                   <w:lang w:val="en-US"/>
@@ -204,18 +206,16 @@
                       </wps:wsp>
                       <wps:wsp>
                         <wps:cNvPr id="1392904736" name="Straight Arrow Connector 1392904736"/>
-                        <wps:cNvCnPr>
-                          <a:stCxn id="721545521" idx="0"/>
-                        </wps:cNvCnPr>
+                        <wps:cNvCnPr/>
                         <wps:spPr>
-                          <a:xfrm flipV="1">
-                            <a:off x="2684916" y="1127051"/>
-                            <a:ext cx="37019" cy="659037"/>
+                          <a:xfrm flipH="1" flipV="1">
+                            <a:off x="2858460" y="1060274"/>
+                            <a:ext cx="345782" cy="458909"/>
                           </a:xfrm>
                           <a:prstGeom prst="straightConnector1">
                             <a:avLst/>
                           </a:prstGeom>
-                          <a:ln>
+                          <a:ln w="28575">
                             <a:tailEnd type="triangle"/>
                           </a:ln>
                         </wps:spPr>
@@ -240,7 +240,7 @@
                         <wps:cNvSpPr txBox="1"/>
                         <wps:spPr>
                           <a:xfrm>
-                            <a:off x="817801" y="1871354"/>
+                            <a:off x="931644" y="1574041"/>
                             <a:ext cx="1000368" cy="522605"/>
                           </a:xfrm>
                           <a:prstGeom prst="rect">
@@ -268,6 +268,13 @@
                                 </w:rPr>
                                 <w:t>Output Mode Indicator</w:t>
                               </w:r>
+                              <w:r>
+                                <w:rPr>
+                                  <w:rFonts w:ascii="Calibri" w:eastAsia="Times New Roman" w:hAnsi="Calibri"/>
+                                  <w:lang w:val="en-US"/>
+                                </w:rPr>
+                                <w:t>s</w:t>
+                              </w:r>
                             </w:p>
                           </w:txbxContent>
                         </wps:txbx>
@@ -286,7 +293,7 @@
                           </pic:cNvPicPr>
                         </pic:nvPicPr>
                         <pic:blipFill rotWithShape="1">
-                          <a:blip r:embed="rId11">
+                          <a:blip r:embed="rId12">
                             <a:extLst>
                               <a:ext uri="{28A0092B-C50C-407E-A947-70E740481C1C}">
                                 <a14:useLocalDpi xmlns:a14="http://schemas.microsoft.com/office/drawing/2010/main" val="0"/>
@@ -323,7 +330,7 @@
                           </pic:cNvPicPr>
                         </pic:nvPicPr>
                         <pic:blipFill rotWithShape="1">
-                          <a:blip r:embed="rId12">
+                          <a:blip r:embed="rId13">
                             <a:extLst>
                               <a:ext uri="{28A0092B-C50C-407E-A947-70E740481C1C}">
                                 <a14:useLocalDpi xmlns:a14="http://schemas.microsoft.com/office/drawing/2010/main" val="0"/>
@@ -335,7 +342,7 @@
                         </pic:blipFill>
                         <pic:spPr bwMode="auto">
                           <a:xfrm>
-                            <a:off x="3773804" y="1835150"/>
+                            <a:off x="3773804" y="2319244"/>
                             <a:ext cx="2147570" cy="1690370"/>
                           </a:xfrm>
                           <a:prstGeom prst="rect">
@@ -356,16 +363,17 @@
                         <wps:cNvPr id="128016776" name="Straight Arrow Connector 128016776"/>
                         <wps:cNvCnPr>
                           <a:stCxn id="1758489397" idx="0"/>
+                          <a:endCxn id="1096074559" idx="2"/>
                         </wps:cNvCnPr>
                         <wps:spPr>
-                          <a:xfrm flipV="1">
-                            <a:off x="1317852" y="1095154"/>
-                            <a:ext cx="117543" cy="775955"/>
+                          <a:xfrm flipH="1" flipV="1">
+                            <a:off x="1423895" y="1359666"/>
+                            <a:ext cx="7933" cy="214375"/>
                           </a:xfrm>
                           <a:prstGeom prst="straightConnector1">
                             <a:avLst/>
                           </a:prstGeom>
-                          <a:ln>
+                          <a:ln w="28575">
                             <a:tailEnd type="triangle"/>
                           </a:ln>
                         </wps:spPr>
@@ -390,8 +398,8 @@
                         <wps:cNvSpPr txBox="1"/>
                         <wps:spPr>
                           <a:xfrm>
-                            <a:off x="1626028" y="1519703"/>
-                            <a:ext cx="1000125" cy="521970"/>
+                            <a:off x="1932012" y="1563146"/>
+                            <a:ext cx="1000125" cy="330061"/>
                           </a:xfrm>
                           <a:prstGeom prst="rect">
                             <a:avLst/>
@@ -432,16 +440,17 @@
                         <wps:cNvPr id="439203696" name="Straight Arrow Connector 439203696"/>
                         <wps:cNvCnPr>
                           <a:stCxn id="1964438353" idx="0"/>
+                          <a:endCxn id="630984708" idx="2"/>
                         </wps:cNvCnPr>
                         <wps:spPr>
                           <a:xfrm flipH="1" flipV="1">
-                            <a:off x="2125662" y="1190847"/>
-                            <a:ext cx="214" cy="328657"/>
+                            <a:off x="2260739" y="1205663"/>
+                            <a:ext cx="171336" cy="357302"/>
                           </a:xfrm>
                           <a:prstGeom prst="straightConnector1">
                             <a:avLst/>
                           </a:prstGeom>
-                          <a:ln>
+                          <a:ln w="28575">
                             <a:tailEnd type="triangle"/>
                           </a:ln>
                         </wps:spPr>
@@ -469,11 +478,11 @@
                           </pic:cNvPicPr>
                         </pic:nvPicPr>
                         <pic:blipFill rotWithShape="1">
-                          <a:blip r:embed="rId13">
+                          <a:blip r:embed="rId14">
                             <a:extLst>
                               <a:ext uri="{BEBA8EAE-BF5A-486C-A8C5-ECC9F3942E4B}">
                                 <a14:imgProps xmlns:a14="http://schemas.microsoft.com/office/drawing/2010/main">
-                                  <a14:imgLayer r:embed="rId14">
+                                  <a14:imgLayer r:embed="rId15">
                                     <a14:imgEffect>
                                       <a14:brightnessContrast bright="40000"/>
                                     </a14:imgEffect>
@@ -490,7 +499,7 @@
                         </pic:blipFill>
                         <pic:spPr bwMode="auto">
                           <a:xfrm>
-                            <a:off x="127606" y="2253051"/>
+                            <a:off x="231308" y="2843911"/>
                             <a:ext cx="3215273" cy="1251204"/>
                           </a:xfrm>
                           <a:prstGeom prst="rect">
@@ -507,6 +516,429 @@
                           </a:extLst>
                         </pic:spPr>
                       </pic:pic>
+                      <wps:wsp>
+                        <wps:cNvPr id="1360634235" name="Straight Arrow Connector 1360634235"/>
+                        <wps:cNvCnPr/>
+                        <wps:spPr>
+                          <a:xfrm>
+                            <a:off x="500568" y="2914063"/>
+                            <a:ext cx="139832" cy="372093"/>
+                          </a:xfrm>
+                          <a:prstGeom prst="straightConnector1">
+                            <a:avLst/>
+                          </a:prstGeom>
+                          <a:ln w="28575">
+                            <a:tailEnd type="triangle"/>
+                          </a:ln>
+                        </wps:spPr>
+                        <wps:style>
+                          <a:lnRef idx="1">
+                            <a:schemeClr val="accent1"/>
+                          </a:lnRef>
+                          <a:fillRef idx="0">
+                            <a:schemeClr val="accent1"/>
+                          </a:fillRef>
+                          <a:effectRef idx="0">
+                            <a:schemeClr val="accent1"/>
+                          </a:effectRef>
+                          <a:fontRef idx="minor">
+                            <a:schemeClr val="tx1"/>
+                          </a:fontRef>
+                        </wps:style>
+                        <wps:bodyPr/>
+                      </wps:wsp>
+                      <wps:wsp>
+                        <wps:cNvPr id="574691727" name="Text Box 1"/>
+                        <wps:cNvSpPr txBox="1"/>
+                        <wps:spPr>
+                          <a:xfrm>
+                            <a:off x="38420" y="2478019"/>
+                            <a:ext cx="868296" cy="497173"/>
+                          </a:xfrm>
+                          <a:prstGeom prst="rect">
+                            <a:avLst/>
+                          </a:prstGeom>
+                          <a:noFill/>
+                          <a:ln w="6350">
+                            <a:noFill/>
+                          </a:ln>
+                        </wps:spPr>
+                        <wps:txbx>
+                          <w:txbxContent>
+                            <w:p>
+                              <w:pPr>
+                                <w:jc w:val="center"/>
+                                <w:rPr>
+                                  <w:rFonts w:ascii="Calibri" w:eastAsia="Times New Roman" w:hAnsi="Calibri"/>
+                                  <w:lang w:val="en-US"/>
+                                </w:rPr>
+                              </w:pPr>
+                              <w:r>
+                                <w:rPr>
+                                  <w:rFonts w:ascii="Calibri" w:eastAsia="Times New Roman" w:hAnsi="Calibri"/>
+                                  <w:lang w:val="en-US"/>
+                                </w:rPr>
+                                <w:t>Mode Switch Port</w:t>
+                              </w:r>
+                            </w:p>
+                          </w:txbxContent>
+                        </wps:txbx>
+                        <wps:bodyPr rot="0" spcFirstLastPara="0" vert="horz" wrap="square" lIns="91440" tIns="45720" rIns="91440" bIns="45720" numCol="1" spcCol="0" rtlCol="0" fromWordArt="0" anchor="t" anchorCtr="0" forceAA="0" compatLnSpc="1">
+                          <a:prstTxWarp prst="textNoShape">
+                            <a:avLst/>
+                          </a:prstTxWarp>
+                          <a:noAutofit/>
+                        </wps:bodyPr>
+                      </wps:wsp>
+                      <wps:wsp>
+                        <wps:cNvPr id="1096074559" name="Rectangle 1096074559"/>
+                        <wps:cNvSpPr/>
+                        <wps:spPr>
+                          <a:xfrm>
+                            <a:off x="1083449" y="783772"/>
+                            <a:ext cx="680891" cy="575894"/>
+                          </a:xfrm>
+                          <a:prstGeom prst="rect">
+                            <a:avLst/>
+                          </a:prstGeom>
+                          <a:noFill/>
+                          <a:ln>
+                            <a:solidFill>
+                              <a:schemeClr val="bg1"/>
+                            </a:solidFill>
+                          </a:ln>
+                        </wps:spPr>
+                        <wps:style>
+                          <a:lnRef idx="2">
+                            <a:schemeClr val="accent1">
+                              <a:shade val="15000"/>
+                            </a:schemeClr>
+                          </a:lnRef>
+                          <a:fillRef idx="1">
+                            <a:schemeClr val="accent1"/>
+                          </a:fillRef>
+                          <a:effectRef idx="0">
+                            <a:schemeClr val="accent1"/>
+                          </a:effectRef>
+                          <a:fontRef idx="minor">
+                            <a:schemeClr val="lt1"/>
+                          </a:fontRef>
+                        </wps:style>
+                        <wps:bodyPr rot="0" spcFirstLastPara="0" vertOverflow="overflow" horzOverflow="overflow" vert="horz" wrap="square" lIns="91440" tIns="45720" rIns="91440" bIns="45720" numCol="1" spcCol="0" rtlCol="0" fromWordArt="0" anchor="ctr" anchorCtr="0" forceAA="0" compatLnSpc="1">
+                          <a:prstTxWarp prst="textNoShape">
+                            <a:avLst/>
+                          </a:prstTxWarp>
+                          <a:noAutofit/>
+                        </wps:bodyPr>
+                      </wps:wsp>
+                      <wps:wsp>
+                        <wps:cNvPr id="630984708" name="Rectangle 630984708"/>
+                        <wps:cNvSpPr/>
+                        <wps:spPr>
+                          <a:xfrm>
+                            <a:off x="1870487" y="745352"/>
+                            <a:ext cx="780504" cy="460450"/>
+                          </a:xfrm>
+                          <a:prstGeom prst="rect">
+                            <a:avLst/>
+                          </a:prstGeom>
+                          <a:noFill/>
+                          <a:ln>
+                            <a:solidFill>
+                              <a:schemeClr val="bg1"/>
+                            </a:solidFill>
+                          </a:ln>
+                        </wps:spPr>
+                        <wps:style>
+                          <a:lnRef idx="2">
+                            <a:schemeClr val="accent1">
+                              <a:shade val="15000"/>
+                            </a:schemeClr>
+                          </a:lnRef>
+                          <a:fillRef idx="1">
+                            <a:schemeClr val="accent1"/>
+                          </a:fillRef>
+                          <a:effectRef idx="0">
+                            <a:schemeClr val="accent1"/>
+                          </a:effectRef>
+                          <a:fontRef idx="minor">
+                            <a:schemeClr val="lt1"/>
+                          </a:fontRef>
+                        </wps:style>
+                        <wps:bodyPr rot="0" spcFirstLastPara="0" vert="horz" wrap="square" lIns="91440" tIns="45720" rIns="91440" bIns="45720" numCol="1" spcCol="0" rtlCol="0" fromWordArt="0" anchor="ctr" anchorCtr="0" forceAA="0" compatLnSpc="1">
+                          <a:prstTxWarp prst="textNoShape">
+                            <a:avLst/>
+                          </a:prstTxWarp>
+                          <a:noAutofit/>
+                        </wps:bodyPr>
+                      </wps:wsp>
+                      <wps:wsp>
+                        <wps:cNvPr id="1014187271" name="Text Box 1"/>
+                        <wps:cNvSpPr txBox="1"/>
+                        <wps:spPr>
+                          <a:xfrm>
+                            <a:off x="1417129" y="2542561"/>
+                            <a:ext cx="933450" cy="496570"/>
+                          </a:xfrm>
+                          <a:prstGeom prst="rect">
+                            <a:avLst/>
+                          </a:prstGeom>
+                          <a:noFill/>
+                          <a:ln w="6350">
+                            <a:noFill/>
+                          </a:ln>
+                        </wps:spPr>
+                        <wps:txbx>
+                          <w:txbxContent>
+                            <w:p>
+                              <w:pPr>
+                                <w:jc w:val="center"/>
+                                <w:rPr>
+                                  <w:rFonts w:ascii="Calibri" w:eastAsia="Times New Roman" w:hAnsi="Calibri"/>
+                                  <w:lang w:val="en-US"/>
+                                </w:rPr>
+                              </w:pPr>
+                              <w:r>
+                                <w:rPr>
+                                  <w:rFonts w:ascii="Calibri" w:eastAsia="Times New Roman" w:hAnsi="Calibri"/>
+                                  <w:lang w:val="en-US"/>
+                                </w:rPr>
+                                <w:t>Assistive Switch Ports</w:t>
+                              </w:r>
+                            </w:p>
+                          </w:txbxContent>
+                        </wps:txbx>
+                        <wps:bodyPr rot="0" spcFirstLastPara="0" vert="horz" wrap="square" lIns="91440" tIns="45720" rIns="91440" bIns="45720" numCol="1" spcCol="0" rtlCol="0" fromWordArt="0" anchor="t" anchorCtr="0" forceAA="0" compatLnSpc="1">
+                          <a:prstTxWarp prst="textNoShape">
+                            <a:avLst/>
+                          </a:prstTxWarp>
+                          <a:noAutofit/>
+                        </wps:bodyPr>
+                      </wps:wsp>
+                      <wps:wsp>
+                        <wps:cNvPr id="128251596" name="Straight Arrow Connector 128251596"/>
+                        <wps:cNvCnPr/>
+                        <wps:spPr>
+                          <a:xfrm>
+                            <a:off x="1879438" y="2979665"/>
+                            <a:ext cx="0" cy="306872"/>
+                          </a:xfrm>
+                          <a:prstGeom prst="straightConnector1">
+                            <a:avLst/>
+                          </a:prstGeom>
+                          <a:ln w="28575">
+                            <a:tailEnd type="triangle"/>
+                          </a:ln>
+                        </wps:spPr>
+                        <wps:style>
+                          <a:lnRef idx="1">
+                            <a:schemeClr val="accent1"/>
+                          </a:lnRef>
+                          <a:fillRef idx="0">
+                            <a:schemeClr val="accent1"/>
+                          </a:fillRef>
+                          <a:effectRef idx="0">
+                            <a:schemeClr val="accent1"/>
+                          </a:effectRef>
+                          <a:fontRef idx="minor">
+                            <a:schemeClr val="tx1"/>
+                          </a:fontRef>
+                        </wps:style>
+                        <wps:bodyPr/>
+                      </wps:wsp>
+                      <wps:wsp>
+                        <wps:cNvPr id="1035870130" name="Rectangle 1035870130"/>
+                        <wps:cNvSpPr/>
+                        <wps:spPr>
+                          <a:xfrm>
+                            <a:off x="1271561" y="3286156"/>
+                            <a:ext cx="1200311" cy="486705"/>
+                          </a:xfrm>
+                          <a:prstGeom prst="rect">
+                            <a:avLst/>
+                          </a:prstGeom>
+                          <a:noFill/>
+                          <a:ln>
+                            <a:solidFill>
+                              <a:schemeClr val="bg1"/>
+                            </a:solidFill>
+                          </a:ln>
+                        </wps:spPr>
+                        <wps:style>
+                          <a:lnRef idx="2">
+                            <a:schemeClr val="accent1">
+                              <a:shade val="15000"/>
+                            </a:schemeClr>
+                          </a:lnRef>
+                          <a:fillRef idx="1">
+                            <a:schemeClr val="accent1"/>
+                          </a:fillRef>
+                          <a:effectRef idx="0">
+                            <a:schemeClr val="accent1"/>
+                          </a:effectRef>
+                          <a:fontRef idx="minor">
+                            <a:schemeClr val="lt1"/>
+                          </a:fontRef>
+                        </wps:style>
+                        <wps:bodyPr rot="0" spcFirstLastPara="0" vert="horz" wrap="square" lIns="91440" tIns="45720" rIns="91440" bIns="45720" numCol="1" spcCol="0" rtlCol="0" fromWordArt="0" anchor="ctr" anchorCtr="0" forceAA="0" compatLnSpc="1">
+                          <a:prstTxWarp prst="textNoShape">
+                            <a:avLst/>
+                          </a:prstTxWarp>
+                          <a:noAutofit/>
+                        </wps:bodyPr>
+                      </wps:wsp>
+                      <wps:wsp>
+                        <wps:cNvPr id="430667644" name="Text Box 1"/>
+                        <wps:cNvSpPr txBox="1"/>
+                        <wps:spPr>
+                          <a:xfrm>
+                            <a:off x="786528" y="2357043"/>
+                            <a:ext cx="743973" cy="297380"/>
+                          </a:xfrm>
+                          <a:prstGeom prst="rect">
+                            <a:avLst/>
+                          </a:prstGeom>
+                          <a:noFill/>
+                          <a:ln w="6350">
+                            <a:noFill/>
+                          </a:ln>
+                        </wps:spPr>
+                        <wps:txbx>
+                          <w:txbxContent>
+                            <w:p>
+                              <w:pPr>
+                                <w:jc w:val="center"/>
+                                <w:rPr>
+                                  <w:rFonts w:ascii="Calibri" w:eastAsia="Times New Roman" w:hAnsi="Calibri"/>
+                                  <w:lang w:val="en-US"/>
+                                </w:rPr>
+                              </w:pPr>
+                              <w:r>
+                                <w:rPr>
+                                  <w:rFonts w:ascii="Calibri" w:eastAsia="Times New Roman" w:hAnsi="Calibri"/>
+                                  <w:lang w:val="en-US"/>
+                                </w:rPr>
+                                <w:t>USB Port</w:t>
+                              </w:r>
+                            </w:p>
+                          </w:txbxContent>
+                        </wps:txbx>
+                        <wps:bodyPr rot="0" spcFirstLastPara="0" vert="horz" wrap="square" lIns="91440" tIns="45720" rIns="91440" bIns="45720" numCol="1" spcCol="0" rtlCol="0" fromWordArt="0" anchor="t" anchorCtr="0" forceAA="0" compatLnSpc="1">
+                          <a:prstTxWarp prst="textNoShape">
+                            <a:avLst/>
+                          </a:prstTxWarp>
+                          <a:noAutofit/>
+                        </wps:bodyPr>
+                      </wps:wsp>
+                      <wps:wsp>
+                        <wps:cNvPr id="1986855169" name="Straight Arrow Connector 1986855169"/>
+                        <wps:cNvCnPr>
+                          <a:stCxn id="430667644" idx="2"/>
+                        </wps:cNvCnPr>
+                        <wps:spPr>
+                          <a:xfrm flipH="1">
+                            <a:off x="1083449" y="2654119"/>
+                            <a:ext cx="75066" cy="415395"/>
+                          </a:xfrm>
+                          <a:prstGeom prst="straightConnector1">
+                            <a:avLst/>
+                          </a:prstGeom>
+                          <a:ln w="28575">
+                            <a:tailEnd type="triangle"/>
+                          </a:ln>
+                        </wps:spPr>
+                        <wps:style>
+                          <a:lnRef idx="1">
+                            <a:schemeClr val="accent1"/>
+                          </a:lnRef>
+                          <a:fillRef idx="0">
+                            <a:schemeClr val="accent1"/>
+                          </a:fillRef>
+                          <a:effectRef idx="0">
+                            <a:schemeClr val="accent1"/>
+                          </a:effectRef>
+                          <a:fontRef idx="minor">
+                            <a:schemeClr val="tx1"/>
+                          </a:fontRef>
+                        </wps:style>
+                        <wps:bodyPr/>
+                      </wps:wsp>
+                      <wps:wsp>
+                        <wps:cNvPr id="763362056" name="Text Box 1"/>
+                        <wps:cNvSpPr txBox="1"/>
+                        <wps:spPr>
+                          <a:xfrm>
+                            <a:off x="2558209" y="2700650"/>
+                            <a:ext cx="960505" cy="279014"/>
+                          </a:xfrm>
+                          <a:prstGeom prst="rect">
+                            <a:avLst/>
+                          </a:prstGeom>
+                          <a:noFill/>
+                          <a:ln w="6350">
+                            <a:noFill/>
+                          </a:ln>
+                        </wps:spPr>
+                        <wps:txbx>
+                          <w:txbxContent>
+                            <w:p>
+                              <w:pPr>
+                                <w:jc w:val="center"/>
+                                <w:rPr>
+                                  <w:rFonts w:ascii="Calibri" w:eastAsia="Times New Roman" w:hAnsi="Calibri"/>
+                                  <w:lang w:val="en-US"/>
+                                </w:rPr>
+                              </w:pPr>
+                              <w:r>
+                                <w:rPr>
+                                  <w:rFonts w:ascii="Calibri" w:eastAsia="Times New Roman" w:hAnsi="Calibri"/>
+                                  <w:lang w:val="en-US"/>
+                                </w:rPr>
+                                <w:t>Joystick Port</w:t>
+                              </w:r>
+                            </w:p>
+                          </w:txbxContent>
+                        </wps:txbx>
+                        <wps:bodyPr rot="0" spcFirstLastPara="0" vert="horz" wrap="square" lIns="91440" tIns="45720" rIns="91440" bIns="45720" numCol="1" spcCol="0" rtlCol="0" fromWordArt="0" anchor="t" anchorCtr="0" forceAA="0" compatLnSpc="1">
+                          <a:prstTxWarp prst="textNoShape">
+                            <a:avLst/>
+                          </a:prstTxWarp>
+                          <a:noAutofit/>
+                        </wps:bodyPr>
+                      </wps:wsp>
+                      <wps:wsp>
+                        <wps:cNvPr id="2013718546" name="Straight Arrow Connector 2013718546"/>
+                        <wps:cNvCnPr>
+                          <a:stCxn id="763362056" idx="2"/>
+                        </wps:cNvCnPr>
+                        <wps:spPr>
+                          <a:xfrm>
+                            <a:off x="3038462" y="2979319"/>
+                            <a:ext cx="0" cy="401289"/>
+                          </a:xfrm>
+                          <a:prstGeom prst="straightConnector1">
+                            <a:avLst/>
+                          </a:prstGeom>
+                          <a:ln w="28575">
+                            <a:tailEnd type="triangle"/>
+                          </a:ln>
+                        </wps:spPr>
+                        <wps:style>
+                          <a:lnRef idx="1">
+                            <a:schemeClr val="accent1"/>
+                          </a:lnRef>
+                          <a:fillRef idx="0">
+                            <a:schemeClr val="accent1"/>
+                          </a:fillRef>
+                          <a:effectRef idx="0">
+                            <a:schemeClr val="accent1"/>
+                          </a:effectRef>
+                          <a:fontRef idx="minor">
+                            <a:schemeClr val="tx1"/>
+                          </a:fontRef>
+                        </wps:style>
+                        <wps:bodyPr/>
+                      </wps:wsp>
                     </wpc:wpc>
                   </a:graphicData>
                 </a:graphic>
@@ -515,7 +947,7 @@
           </mc:Choice>
           <mc:Fallback>
             <w:pict>
-              <v:group w14:anchorId="76DD6C72" id="Canvas 2" o:spid="_x0000_s1026" editas="canvas" style="width:475.95pt;height:277.65pt;mso-position-horizontal-relative:char;mso-position-vertical-relative:line" coordsize="60439,35255" o:gfxdata="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